<commit_message>
adicionando resolução dos 3 primeiros exercícios em python também
</commit_message>
<xml_diff>
--- a/resolucao-exercicios.docx
+++ b/resolucao-exercicios.docx
@@ -220,8 +220,173 @@
       </w:r>
     </w:p>
     <w:p/>
-    <w:p/>
-    <w:p/>
+    <w:p>
+      <w:pPr>
+        <w:shd w:val="clear" w:color="auto" w:fill="FFFFFE"/>
+        <w:spacing w:after="0" w:line="285" w:lineRule="atLeast"/>
+        <w:jc w:val="center"/>
+        <w:rPr>
+          <w:rFonts w:ascii="Consolas" w:eastAsia="Times New Roman" w:hAnsi="Consolas" w:cs="Times New Roman"/>
+          <w:color w:val="000000"/>
+          <w:sz w:val="21"/>
+          <w:szCs w:val="21"/>
+          <w:lang w:eastAsia="pt-BR"/>
+        </w:rPr>
+      </w:pPr>
+      <w:r>
+        <w:rPr>
+          <w:rFonts w:ascii="Consolas" w:eastAsia="Times New Roman" w:hAnsi="Consolas" w:cs="Times New Roman"/>
+          <w:color w:val="000000"/>
+          <w:sz w:val="21"/>
+          <w:szCs w:val="21"/>
+          <w:lang w:eastAsia="pt-BR"/>
+        </w:rPr>
+        <w:t>EM PYTHON</w:t>
+      </w:r>
+    </w:p>
+    <w:p>
+      <w:pPr>
+        <w:shd w:val="clear" w:color="auto" w:fill="FFFFFE"/>
+        <w:spacing w:after="0" w:line="285" w:lineRule="atLeast"/>
+        <w:rPr>
+          <w:rFonts w:ascii="Consolas" w:eastAsia="Times New Roman" w:hAnsi="Consolas" w:cs="Times New Roman"/>
+          <w:color w:val="000000"/>
+          <w:sz w:val="21"/>
+          <w:szCs w:val="21"/>
+          <w:lang w:eastAsia="pt-BR"/>
+        </w:rPr>
+      </w:pPr>
+      <w:r>
+        <w:rPr>
+          <w:rFonts w:ascii="Consolas" w:eastAsia="Times New Roman" w:hAnsi="Consolas" w:cs="Times New Roman"/>
+          <w:color w:val="000000"/>
+          <w:sz w:val="21"/>
+          <w:szCs w:val="21"/>
+          <w:lang w:eastAsia="pt-BR"/>
+        </w:rPr>
+        <w:t xml:space="preserve">l = </w:t>
+      </w:r>
+      <w:proofErr w:type="spellStart"/>
+      <w:proofErr w:type="gramStart"/>
+      <w:r>
+        <w:rPr>
+          <w:rFonts w:ascii="Consolas" w:eastAsia="Times New Roman" w:hAnsi="Consolas" w:cs="Times New Roman"/>
+          <w:color w:val="0000FF"/>
+          <w:sz w:val="21"/>
+          <w:szCs w:val="21"/>
+          <w:lang w:eastAsia="pt-BR"/>
+        </w:rPr>
+        <w:t>int</w:t>
+      </w:r>
+      <w:proofErr w:type="spellEnd"/>
+      <w:r>
+        <w:rPr>
+          <w:rFonts w:ascii="Consolas" w:eastAsia="Times New Roman" w:hAnsi="Consolas" w:cs="Times New Roman"/>
+          <w:color w:val="000000"/>
+          <w:sz w:val="21"/>
+          <w:szCs w:val="21"/>
+          <w:lang w:eastAsia="pt-BR"/>
+        </w:rPr>
+        <w:t>(</w:t>
+      </w:r>
+      <w:proofErr w:type="gramEnd"/>
+      <w:r>
+        <w:rPr>
+          <w:rFonts w:ascii="Consolas" w:eastAsia="Times New Roman" w:hAnsi="Consolas" w:cs="Times New Roman"/>
+          <w:color w:val="0000FF"/>
+          <w:sz w:val="21"/>
+          <w:szCs w:val="21"/>
+          <w:lang w:eastAsia="pt-BR"/>
+        </w:rPr>
+        <w:t>input</w:t>
+      </w:r>
+      <w:r>
+        <w:rPr>
+          <w:rFonts w:ascii="Consolas" w:eastAsia="Times New Roman" w:hAnsi="Consolas" w:cs="Times New Roman"/>
+          <w:color w:val="000000"/>
+          <w:sz w:val="21"/>
+          <w:szCs w:val="21"/>
+          <w:lang w:eastAsia="pt-BR"/>
+        </w:rPr>
+        <w:t>(</w:t>
+      </w:r>
+      <w:r>
+        <w:rPr>
+          <w:rFonts w:ascii="Consolas" w:eastAsia="Times New Roman" w:hAnsi="Consolas" w:cs="Times New Roman"/>
+          <w:color w:val="A31515"/>
+          <w:sz w:val="21"/>
+          <w:szCs w:val="21"/>
+          <w:lang w:eastAsia="pt-BR"/>
+        </w:rPr>
+        <w:t>"lado = "</w:t>
+      </w:r>
+      <w:r>
+        <w:rPr>
+          <w:rFonts w:ascii="Consolas" w:eastAsia="Times New Roman" w:hAnsi="Consolas" w:cs="Times New Roman"/>
+          <w:color w:val="000000"/>
+          <w:sz w:val="21"/>
+          <w:szCs w:val="21"/>
+          <w:lang w:eastAsia="pt-BR"/>
+        </w:rPr>
+        <w:t>))</w:t>
+      </w:r>
+    </w:p>
+    <w:p>
+      <w:pPr>
+        <w:shd w:val="clear" w:color="auto" w:fill="FFFFFE"/>
+        <w:spacing w:after="0" w:line="285" w:lineRule="atLeast"/>
+        <w:rPr>
+          <w:rFonts w:ascii="Consolas" w:eastAsia="Times New Roman" w:hAnsi="Consolas" w:cs="Times New Roman"/>
+          <w:color w:val="000000"/>
+          <w:sz w:val="21"/>
+          <w:szCs w:val="21"/>
+          <w:lang w:eastAsia="pt-BR"/>
+        </w:rPr>
+      </w:pPr>
+      <w:r>
+        <w:rPr>
+          <w:rFonts w:ascii="Consolas" w:eastAsia="Times New Roman" w:hAnsi="Consolas" w:cs="Times New Roman"/>
+          <w:color w:val="000000"/>
+          <w:sz w:val="21"/>
+          <w:szCs w:val="21"/>
+          <w:lang w:eastAsia="pt-BR"/>
+        </w:rPr>
+        <w:t>a = (l * l)</w:t>
+      </w:r>
+    </w:p>
+    <w:p>
+      <w:pPr>
+        <w:shd w:val="clear" w:color="auto" w:fill="FFFFFE"/>
+        <w:spacing w:after="0" w:line="285" w:lineRule="atLeast"/>
+        <w:rPr>
+          <w:rFonts w:ascii="Consolas" w:eastAsia="Times New Roman" w:hAnsi="Consolas" w:cs="Times New Roman"/>
+          <w:color w:val="000000"/>
+          <w:sz w:val="21"/>
+          <w:szCs w:val="21"/>
+          <w:lang w:eastAsia="pt-BR"/>
+        </w:rPr>
+      </w:pPr>
+      <w:r>
+        <w:rPr>
+          <w:rFonts w:ascii="Consolas" w:eastAsia="Times New Roman" w:hAnsi="Consolas" w:cs="Times New Roman"/>
+          <w:color w:val="0000FF"/>
+          <w:sz w:val="21"/>
+          <w:szCs w:val="21"/>
+          <w:lang w:eastAsia="pt-BR"/>
+        </w:rPr>
+        <w:t>print</w:t>
+      </w:r>
+      <w:r>
+        <w:rPr>
+          <w:rFonts w:ascii="Consolas" w:eastAsia="Times New Roman" w:hAnsi="Consolas" w:cs="Times New Roman"/>
+          <w:color w:val="000000"/>
+          <w:sz w:val="21"/>
+          <w:szCs w:val="21"/>
+          <w:lang w:eastAsia="pt-BR"/>
+        </w:rPr>
+        <w:t>(a)</w:t>
+      </w:r>
+    </w:p>
     <w:p/>
     <w:p/>
     <w:p>
@@ -506,31 +671,236 @@
     </w:p>
     <w:p>
       <w:pPr>
+        <w:ind w:left="2832" w:firstLine="708"/>
+      </w:pPr>
+      <w:r>
+        <w:t>EM PYTHON</w:t>
+      </w:r>
+    </w:p>
+    <w:p>
+      <w:pPr>
+        <w:shd w:val="clear" w:color="auto" w:fill="FFFFFE"/>
+        <w:spacing w:after="0" w:line="285" w:lineRule="atLeast"/>
+        <w:rPr>
+          <w:rFonts w:ascii="Consolas" w:eastAsia="Times New Roman" w:hAnsi="Consolas" w:cs="Times New Roman"/>
+          <w:color w:val="000000"/>
+          <w:sz w:val="21"/>
+          <w:szCs w:val="21"/>
+          <w:lang w:eastAsia="pt-BR"/>
+        </w:rPr>
+      </w:pPr>
+      <w:r>
+        <w:rPr>
+          <w:rFonts w:ascii="Consolas" w:eastAsia="Times New Roman" w:hAnsi="Consolas" w:cs="Times New Roman"/>
+          <w:color w:val="000000"/>
+          <w:sz w:val="21"/>
+          <w:szCs w:val="21"/>
+          <w:lang w:eastAsia="pt-BR"/>
+        </w:rPr>
+        <w:t xml:space="preserve">salario = </w:t>
+      </w:r>
+      <w:proofErr w:type="spellStart"/>
+      <w:proofErr w:type="gramStart"/>
+      <w:r>
+        <w:rPr>
+          <w:rFonts w:ascii="Consolas" w:eastAsia="Times New Roman" w:hAnsi="Consolas" w:cs="Times New Roman"/>
+          <w:color w:val="0000FF"/>
+          <w:sz w:val="21"/>
+          <w:szCs w:val="21"/>
+          <w:lang w:eastAsia="pt-BR"/>
+        </w:rPr>
+        <w:t>int</w:t>
+      </w:r>
+      <w:proofErr w:type="spellEnd"/>
+      <w:r>
+        <w:rPr>
+          <w:rFonts w:ascii="Consolas" w:eastAsia="Times New Roman" w:hAnsi="Consolas" w:cs="Times New Roman"/>
+          <w:color w:val="000000"/>
+          <w:sz w:val="21"/>
+          <w:szCs w:val="21"/>
+          <w:lang w:eastAsia="pt-BR"/>
+        </w:rPr>
+        <w:t>(</w:t>
+      </w:r>
+      <w:proofErr w:type="gramEnd"/>
+      <w:r>
+        <w:rPr>
+          <w:rFonts w:ascii="Consolas" w:eastAsia="Times New Roman" w:hAnsi="Consolas" w:cs="Times New Roman"/>
+          <w:color w:val="0000FF"/>
+          <w:sz w:val="21"/>
+          <w:szCs w:val="21"/>
+          <w:lang w:eastAsia="pt-BR"/>
+        </w:rPr>
+        <w:t>input</w:t>
+      </w:r>
+      <w:r>
+        <w:rPr>
+          <w:rFonts w:ascii="Consolas" w:eastAsia="Times New Roman" w:hAnsi="Consolas" w:cs="Times New Roman"/>
+          <w:color w:val="000000"/>
+          <w:sz w:val="21"/>
+          <w:szCs w:val="21"/>
+          <w:lang w:eastAsia="pt-BR"/>
+        </w:rPr>
+        <w:t>(</w:t>
+      </w:r>
+      <w:r>
+        <w:rPr>
+          <w:rFonts w:ascii="Consolas" w:eastAsia="Times New Roman" w:hAnsi="Consolas" w:cs="Times New Roman"/>
+          <w:color w:val="A31515"/>
+          <w:sz w:val="21"/>
+          <w:szCs w:val="21"/>
+          <w:lang w:eastAsia="pt-BR"/>
+        </w:rPr>
+        <w:t>"salário =  "</w:t>
+      </w:r>
+      <w:r>
+        <w:rPr>
+          <w:rFonts w:ascii="Consolas" w:eastAsia="Times New Roman" w:hAnsi="Consolas" w:cs="Times New Roman"/>
+          <w:color w:val="000000"/>
+          <w:sz w:val="21"/>
+          <w:szCs w:val="21"/>
+          <w:lang w:eastAsia="pt-BR"/>
+        </w:rPr>
+        <w:t>))</w:t>
+      </w:r>
+    </w:p>
+    <w:p>
+      <w:pPr>
+        <w:shd w:val="clear" w:color="auto" w:fill="FFFFFE"/>
+        <w:spacing w:after="0" w:line="285" w:lineRule="atLeast"/>
+        <w:rPr>
+          <w:rFonts w:ascii="Consolas" w:eastAsia="Times New Roman" w:hAnsi="Consolas" w:cs="Times New Roman"/>
+          <w:color w:val="000000"/>
+          <w:sz w:val="21"/>
+          <w:szCs w:val="21"/>
+          <w:lang w:eastAsia="pt-BR"/>
+        </w:rPr>
+      </w:pPr>
+      <w:proofErr w:type="spellStart"/>
+      <w:r>
+        <w:rPr>
+          <w:rFonts w:ascii="Consolas" w:eastAsia="Times New Roman" w:hAnsi="Consolas" w:cs="Times New Roman"/>
+          <w:color w:val="000000"/>
+          <w:sz w:val="21"/>
+          <w:szCs w:val="21"/>
+          <w:lang w:eastAsia="pt-BR"/>
+        </w:rPr>
+        <w:t>nsalario</w:t>
+      </w:r>
+      <w:proofErr w:type="spellEnd"/>
+      <w:r>
+        <w:rPr>
+          <w:rFonts w:ascii="Consolas" w:eastAsia="Times New Roman" w:hAnsi="Consolas" w:cs="Times New Roman"/>
+          <w:color w:val="000000"/>
+          <w:sz w:val="21"/>
+          <w:szCs w:val="21"/>
+          <w:lang w:eastAsia="pt-BR"/>
+        </w:rPr>
+        <w:t xml:space="preserve"> = (</w:t>
+      </w:r>
+      <w:proofErr w:type="gramStart"/>
+      <w:r>
+        <w:rPr>
+          <w:rFonts w:ascii="Consolas" w:eastAsia="Times New Roman" w:hAnsi="Consolas" w:cs="Times New Roman"/>
+          <w:color w:val="000000"/>
+          <w:sz w:val="21"/>
+          <w:szCs w:val="21"/>
+          <w:lang w:eastAsia="pt-BR"/>
+        </w:rPr>
+        <w:t>salario</w:t>
+      </w:r>
+      <w:proofErr w:type="gramEnd"/>
+      <w:r>
+        <w:rPr>
+          <w:rFonts w:ascii="Consolas" w:eastAsia="Times New Roman" w:hAnsi="Consolas" w:cs="Times New Roman"/>
+          <w:color w:val="000000"/>
+          <w:sz w:val="21"/>
+          <w:szCs w:val="21"/>
+          <w:lang w:eastAsia="pt-BR"/>
+        </w:rPr>
+        <w:t xml:space="preserve"> * </w:t>
+      </w:r>
+      <w:r>
+        <w:rPr>
+          <w:rFonts w:ascii="Consolas" w:eastAsia="Times New Roman" w:hAnsi="Consolas" w:cs="Times New Roman"/>
+          <w:color w:val="09885A"/>
+          <w:sz w:val="21"/>
+          <w:szCs w:val="21"/>
+          <w:lang w:eastAsia="pt-BR"/>
+        </w:rPr>
+        <w:t>0.15</w:t>
+      </w:r>
+      <w:r>
+        <w:rPr>
+          <w:rFonts w:ascii="Consolas" w:eastAsia="Times New Roman" w:hAnsi="Consolas" w:cs="Times New Roman"/>
+          <w:color w:val="000000"/>
+          <w:sz w:val="21"/>
+          <w:szCs w:val="21"/>
+          <w:lang w:eastAsia="pt-BR"/>
+        </w:rPr>
+        <w:t>) + salario</w:t>
+      </w:r>
+    </w:p>
+    <w:p>
+      <w:pPr>
+        <w:shd w:val="clear" w:color="auto" w:fill="FFFFFE"/>
+        <w:spacing w:after="0" w:line="285" w:lineRule="atLeast"/>
+        <w:rPr>
+          <w:rFonts w:ascii="Consolas" w:eastAsia="Times New Roman" w:hAnsi="Consolas" w:cs="Times New Roman"/>
+          <w:color w:val="000000"/>
+          <w:sz w:val="21"/>
+          <w:szCs w:val="21"/>
+          <w:lang w:eastAsia="pt-BR"/>
+        </w:rPr>
+      </w:pPr>
+      <w:r>
+        <w:rPr>
+          <w:rFonts w:ascii="Consolas" w:eastAsia="Times New Roman" w:hAnsi="Consolas" w:cs="Times New Roman"/>
+          <w:color w:val="0000FF"/>
+          <w:sz w:val="21"/>
+          <w:szCs w:val="21"/>
+          <w:lang w:eastAsia="pt-BR"/>
+        </w:rPr>
+        <w:t>print</w:t>
+      </w:r>
+      <w:r>
+        <w:rPr>
+          <w:rFonts w:ascii="Consolas" w:eastAsia="Times New Roman" w:hAnsi="Consolas" w:cs="Times New Roman"/>
+          <w:color w:val="000000"/>
+          <w:sz w:val="21"/>
+          <w:szCs w:val="21"/>
+          <w:lang w:eastAsia="pt-BR"/>
+        </w:rPr>
+        <w:t>(</w:t>
+      </w:r>
+      <w:proofErr w:type="spellStart"/>
+      <w:r>
+        <w:rPr>
+          <w:rFonts w:ascii="Consolas" w:eastAsia="Times New Roman" w:hAnsi="Consolas" w:cs="Times New Roman"/>
+          <w:color w:val="000000"/>
+          <w:sz w:val="21"/>
+          <w:szCs w:val="21"/>
+          <w:lang w:eastAsia="pt-BR"/>
+        </w:rPr>
+        <w:t>nsalario</w:t>
+      </w:r>
+      <w:proofErr w:type="spellEnd"/>
+      <w:r>
+        <w:rPr>
+          <w:rFonts w:ascii="Consolas" w:eastAsia="Times New Roman" w:hAnsi="Consolas" w:cs="Times New Roman"/>
+          <w:color w:val="000000"/>
+          <w:sz w:val="21"/>
+          <w:szCs w:val="21"/>
+          <w:lang w:eastAsia="pt-BR"/>
+        </w:rPr>
+        <w:t>)</w:t>
+      </w:r>
+    </w:p>
+    <w:p>
+      <w:pPr>
         <w:tabs>
           <w:tab w:val="left" w:pos="555"/>
         </w:tabs>
-      </w:pPr>
-    </w:p>
-    <w:p>
-      <w:pPr>
-        <w:tabs>
-          <w:tab w:val="left" w:pos="555"/>
-        </w:tabs>
-      </w:pPr>
-    </w:p>
-    <w:p>
-      <w:pPr>
-        <w:tabs>
-          <w:tab w:val="left" w:pos="555"/>
-        </w:tabs>
-      </w:pPr>
-    </w:p>
-    <w:p>
-      <w:pPr>
-        <w:tabs>
-          <w:tab w:val="left" w:pos="555"/>
-        </w:tabs>
-        <w:jc w:val="center"/>
       </w:pPr>
     </w:p>
     <w:p>
@@ -887,28 +1257,261 @@
     </w:p>
     <w:p>
       <w:pPr>
-        <w:tabs>
-          <w:tab w:val="left" w:pos="555"/>
-        </w:tabs>
-      </w:pPr>
-      <w:r>
-        <w:br w:type="textWrapping" w:clear="all"/>
-      </w:r>
-      <w:r>
-        <w:br w:type="textWrapping" w:clear="all"/>
-      </w:r>
-    </w:p>
-    <w:p>
-      <w:pPr>
-        <w:rPr>
-          <w:sz w:val="20"/>
-        </w:rPr>
-      </w:pPr>
-      <w:r>
-        <w:rPr>
-          <w:sz w:val="20"/>
-        </w:rPr>
-        <w:br w:type="page"/>
+        <w:shd w:val="clear" w:color="auto" w:fill="FFFFFE"/>
+        <w:spacing w:after="0" w:line="285" w:lineRule="atLeast"/>
+      </w:pPr>
+    </w:p>
+    <w:p>
+      <w:pPr>
+        <w:shd w:val="clear" w:color="auto" w:fill="FFFFFE"/>
+        <w:spacing w:after="0" w:line="285" w:lineRule="atLeast"/>
+        <w:ind w:left="2832" w:firstLine="708"/>
+        <w:rPr>
+          <w:rFonts w:ascii="Consolas" w:eastAsia="Times New Roman" w:hAnsi="Consolas" w:cs="Times New Roman"/>
+          <w:color w:val="000000"/>
+          <w:sz w:val="21"/>
+          <w:szCs w:val="21"/>
+          <w:lang w:eastAsia="pt-BR"/>
+        </w:rPr>
+      </w:pPr>
+      <w:r>
+        <w:t>EM PYTHON</w:t>
+      </w:r>
+    </w:p>
+    <w:p>
+      <w:pPr>
+        <w:shd w:val="clear" w:color="auto" w:fill="FFFFFE"/>
+        <w:spacing w:after="0" w:line="285" w:lineRule="atLeast"/>
+      </w:pPr>
+    </w:p>
+    <w:p>
+      <w:pPr>
+        <w:shd w:val="clear" w:color="auto" w:fill="FFFFFE"/>
+        <w:spacing w:after="0" w:line="285" w:lineRule="atLeast"/>
+        <w:rPr>
+          <w:rFonts w:ascii="Consolas" w:eastAsia="Times New Roman" w:hAnsi="Consolas" w:cs="Times New Roman"/>
+          <w:color w:val="000000"/>
+          <w:sz w:val="21"/>
+          <w:szCs w:val="21"/>
+          <w:lang w:eastAsia="pt-BR"/>
+        </w:rPr>
+      </w:pPr>
+      <w:r>
+        <w:rPr>
+          <w:rFonts w:ascii="Consolas" w:eastAsia="Times New Roman" w:hAnsi="Consolas" w:cs="Times New Roman"/>
+          <w:color w:val="000000"/>
+          <w:sz w:val="21"/>
+          <w:szCs w:val="21"/>
+          <w:lang w:eastAsia="pt-BR"/>
+        </w:rPr>
+        <w:t xml:space="preserve">b = </w:t>
+      </w:r>
+      <w:proofErr w:type="spellStart"/>
+      <w:proofErr w:type="gramStart"/>
+      <w:r>
+        <w:rPr>
+          <w:rFonts w:ascii="Consolas" w:eastAsia="Times New Roman" w:hAnsi="Consolas" w:cs="Times New Roman"/>
+          <w:color w:val="0000FF"/>
+          <w:sz w:val="21"/>
+          <w:szCs w:val="21"/>
+          <w:lang w:eastAsia="pt-BR"/>
+        </w:rPr>
+        <w:t>int</w:t>
+      </w:r>
+      <w:proofErr w:type="spellEnd"/>
+      <w:r>
+        <w:rPr>
+          <w:rFonts w:ascii="Consolas" w:eastAsia="Times New Roman" w:hAnsi="Consolas" w:cs="Times New Roman"/>
+          <w:color w:val="000000"/>
+          <w:sz w:val="21"/>
+          <w:szCs w:val="21"/>
+          <w:lang w:eastAsia="pt-BR"/>
+        </w:rPr>
+        <w:t>(</w:t>
+      </w:r>
+      <w:proofErr w:type="gramEnd"/>
+      <w:r>
+        <w:rPr>
+          <w:rFonts w:ascii="Consolas" w:eastAsia="Times New Roman" w:hAnsi="Consolas" w:cs="Times New Roman"/>
+          <w:color w:val="0000FF"/>
+          <w:sz w:val="21"/>
+          <w:szCs w:val="21"/>
+          <w:lang w:eastAsia="pt-BR"/>
+        </w:rPr>
+        <w:t>input</w:t>
+      </w:r>
+      <w:r>
+        <w:rPr>
+          <w:rFonts w:ascii="Consolas" w:eastAsia="Times New Roman" w:hAnsi="Consolas" w:cs="Times New Roman"/>
+          <w:color w:val="000000"/>
+          <w:sz w:val="21"/>
+          <w:szCs w:val="21"/>
+          <w:lang w:eastAsia="pt-BR"/>
+        </w:rPr>
+        <w:t>(</w:t>
+      </w:r>
+      <w:r>
+        <w:rPr>
+          <w:rFonts w:ascii="Consolas" w:eastAsia="Times New Roman" w:hAnsi="Consolas" w:cs="Times New Roman"/>
+          <w:color w:val="A31515"/>
+          <w:sz w:val="21"/>
+          <w:szCs w:val="21"/>
+          <w:lang w:eastAsia="pt-BR"/>
+        </w:rPr>
+        <w:t>"base = "</w:t>
+      </w:r>
+      <w:r>
+        <w:rPr>
+          <w:rFonts w:ascii="Consolas" w:eastAsia="Times New Roman" w:hAnsi="Consolas" w:cs="Times New Roman"/>
+          <w:color w:val="000000"/>
+          <w:sz w:val="21"/>
+          <w:szCs w:val="21"/>
+          <w:lang w:eastAsia="pt-BR"/>
+        </w:rPr>
+        <w:t>))</w:t>
+      </w:r>
+    </w:p>
+    <w:p>
+      <w:pPr>
+        <w:shd w:val="clear" w:color="auto" w:fill="FFFFFE"/>
+        <w:spacing w:after="0" w:line="285" w:lineRule="atLeast"/>
+        <w:rPr>
+          <w:rFonts w:ascii="Consolas" w:eastAsia="Times New Roman" w:hAnsi="Consolas" w:cs="Times New Roman"/>
+          <w:color w:val="000000"/>
+          <w:sz w:val="21"/>
+          <w:szCs w:val="21"/>
+          <w:lang w:eastAsia="pt-BR"/>
+        </w:rPr>
+      </w:pPr>
+      <w:r>
+        <w:rPr>
+          <w:rFonts w:ascii="Consolas" w:eastAsia="Times New Roman" w:hAnsi="Consolas" w:cs="Times New Roman"/>
+          <w:color w:val="000000"/>
+          <w:sz w:val="21"/>
+          <w:szCs w:val="21"/>
+          <w:lang w:eastAsia="pt-BR"/>
+        </w:rPr>
+        <w:t xml:space="preserve">al = </w:t>
+      </w:r>
+      <w:proofErr w:type="spellStart"/>
+      <w:proofErr w:type="gramStart"/>
+      <w:r>
+        <w:rPr>
+          <w:rFonts w:ascii="Consolas" w:eastAsia="Times New Roman" w:hAnsi="Consolas" w:cs="Times New Roman"/>
+          <w:color w:val="0000FF"/>
+          <w:sz w:val="21"/>
+          <w:szCs w:val="21"/>
+          <w:lang w:eastAsia="pt-BR"/>
+        </w:rPr>
+        <w:t>int</w:t>
+      </w:r>
+      <w:proofErr w:type="spellEnd"/>
+      <w:r>
+        <w:rPr>
+          <w:rFonts w:ascii="Consolas" w:eastAsia="Times New Roman" w:hAnsi="Consolas" w:cs="Times New Roman"/>
+          <w:color w:val="000000"/>
+          <w:sz w:val="21"/>
+          <w:szCs w:val="21"/>
+          <w:lang w:eastAsia="pt-BR"/>
+        </w:rPr>
+        <w:t>(</w:t>
+      </w:r>
+      <w:proofErr w:type="gramEnd"/>
+      <w:r>
+        <w:rPr>
+          <w:rFonts w:ascii="Consolas" w:eastAsia="Times New Roman" w:hAnsi="Consolas" w:cs="Times New Roman"/>
+          <w:color w:val="0000FF"/>
+          <w:sz w:val="21"/>
+          <w:szCs w:val="21"/>
+          <w:lang w:eastAsia="pt-BR"/>
+        </w:rPr>
+        <w:t>input</w:t>
+      </w:r>
+      <w:r>
+        <w:rPr>
+          <w:rFonts w:ascii="Consolas" w:eastAsia="Times New Roman" w:hAnsi="Consolas" w:cs="Times New Roman"/>
+          <w:color w:val="000000"/>
+          <w:sz w:val="21"/>
+          <w:szCs w:val="21"/>
+          <w:lang w:eastAsia="pt-BR"/>
+        </w:rPr>
+        <w:t>(</w:t>
+      </w:r>
+      <w:r>
+        <w:rPr>
+          <w:rFonts w:ascii="Consolas" w:eastAsia="Times New Roman" w:hAnsi="Consolas" w:cs="Times New Roman"/>
+          <w:color w:val="A31515"/>
+          <w:sz w:val="21"/>
+          <w:szCs w:val="21"/>
+          <w:lang w:eastAsia="pt-BR"/>
+        </w:rPr>
+        <w:t>"altura = "</w:t>
+      </w:r>
+      <w:r>
+        <w:rPr>
+          <w:rFonts w:ascii="Consolas" w:eastAsia="Times New Roman" w:hAnsi="Consolas" w:cs="Times New Roman"/>
+          <w:color w:val="000000"/>
+          <w:sz w:val="21"/>
+          <w:szCs w:val="21"/>
+          <w:lang w:eastAsia="pt-BR"/>
+        </w:rPr>
+        <w:t>))</w:t>
+      </w:r>
+    </w:p>
+    <w:p>
+      <w:pPr>
+        <w:shd w:val="clear" w:color="auto" w:fill="FFFFFE"/>
+        <w:spacing w:after="0" w:line="285" w:lineRule="atLeast"/>
+        <w:rPr>
+          <w:rFonts w:ascii="Consolas" w:eastAsia="Times New Roman" w:hAnsi="Consolas" w:cs="Times New Roman"/>
+          <w:color w:val="000000"/>
+          <w:sz w:val="21"/>
+          <w:szCs w:val="21"/>
+          <w:lang w:eastAsia="pt-BR"/>
+        </w:rPr>
+      </w:pPr>
+      <w:r>
+        <w:rPr>
+          <w:rFonts w:ascii="Consolas" w:eastAsia="Times New Roman" w:hAnsi="Consolas" w:cs="Times New Roman"/>
+          <w:color w:val="000000"/>
+          <w:sz w:val="21"/>
+          <w:szCs w:val="21"/>
+          <w:lang w:eastAsia="pt-BR"/>
+        </w:rPr>
+        <w:t>ar = (b * al)</w:t>
+      </w:r>
+    </w:p>
+    <w:p>
+      <w:pPr>
+        <w:shd w:val="clear" w:color="auto" w:fill="FFFFFE"/>
+        <w:spacing w:after="0" w:line="285" w:lineRule="atLeast"/>
+        <w:rPr>
+          <w:rFonts w:ascii="Consolas" w:eastAsia="Times New Roman" w:hAnsi="Consolas" w:cs="Times New Roman"/>
+          <w:color w:val="000000"/>
+          <w:sz w:val="21"/>
+          <w:szCs w:val="21"/>
+          <w:lang w:eastAsia="pt-BR"/>
+        </w:rPr>
+      </w:pPr>
+      <w:r>
+        <w:rPr>
+          <w:rFonts w:ascii="Consolas" w:eastAsia="Times New Roman" w:hAnsi="Consolas" w:cs="Times New Roman"/>
+          <w:color w:val="0000FF"/>
+          <w:sz w:val="21"/>
+          <w:szCs w:val="21"/>
+          <w:lang w:eastAsia="pt-BR"/>
+        </w:rPr>
+        <w:t>print</w:t>
+      </w:r>
+      <w:r>
+        <w:rPr>
+          <w:rFonts w:ascii="Consolas" w:eastAsia="Times New Roman" w:hAnsi="Consolas" w:cs="Times New Roman"/>
+          <w:color w:val="000000"/>
+          <w:sz w:val="21"/>
+          <w:szCs w:val="21"/>
+          <w:lang w:eastAsia="pt-BR"/>
+        </w:rPr>
+        <w:t>(ar)</w:t>
       </w:r>
     </w:p>
     <w:p>
@@ -26075,6 +26678,7 @@
     <w:lsdException w:name="HTML Sample" w:semiHidden="1" w:unhideWhenUsed="1"/>
     <w:lsdException w:name="HTML Typewriter" w:semiHidden="1" w:unhideWhenUsed="1"/>
     <w:lsdException w:name="HTML Variable" w:semiHidden="1" w:unhideWhenUsed="1"/>
+    <w:lsdException w:name="Normal Table" w:semiHidden="1" w:unhideWhenUsed="1"/>
     <w:lsdException w:name="annotation subject" w:semiHidden="1" w:unhideWhenUsed="1"/>
     <w:lsdException w:name="No List" w:semiHidden="1" w:unhideWhenUsed="1"/>
     <w:lsdException w:name="Outline List 1" w:semiHidden="1" w:unhideWhenUsed="1"/>
@@ -26117,8 +26721,11 @@
     <w:lsdException w:name="Table Contemporary" w:semiHidden="1" w:unhideWhenUsed="1"/>
     <w:lsdException w:name="Table Elegant" w:semiHidden="1" w:unhideWhenUsed="1"/>
     <w:lsdException w:name="Table Professional" w:semiHidden="1" w:unhideWhenUsed="1"/>
+    <w:lsdException w:name="Table Subtle 1" w:semiHidden="1" w:unhideWhenUsed="1"/>
     <w:lsdException w:name="Table Subtle 2" w:semiHidden="1" w:unhideWhenUsed="1"/>
     <w:lsdException w:name="Table Web 1" w:semiHidden="1" w:unhideWhenUsed="1"/>
+    <w:lsdException w:name="Table Web 2" w:semiHidden="1" w:unhideWhenUsed="1"/>
+    <w:lsdException w:name="Table Web 3" w:semiHidden="1" w:unhideWhenUsed="1"/>
     <w:lsdException w:name="Balloon Text" w:semiHidden="1" w:unhideWhenUsed="1"/>
     <w:lsdException w:name="Table Grid" w:uiPriority="39"/>
     <w:lsdException w:name="Table Theme" w:semiHidden="1" w:unhideWhenUsed="1"/>

</xml_diff>